<commit_message>
#860 updated how-to-load tutorial
</commit_message>
<xml_diff>
--- a/NegotiatorGUI/tutorials/tutorial_docs/Quick Start Tutorial - How to Load Agent.docx
+++ b/NegotiatorGUI/tutorials/tutorial_docs/Quick Start Tutorial - How to Load Agent.docx
@@ -43,7 +43,7 @@
                     <a:blip r:embed="rId5">
                       <a:extLst>
                         <a:ext uri="{28A0092B-C50C-407E-A947-70E740481C1C}">
-                          <a14:useLocalDpi xmlns="" xmlns:wpc="http://schemas.microsoft.com/office/word/2010/wordprocessingCanvas" xmlns:mo="http://schemas.microsoft.com/office/mac/office/2008/main" xmlns:mc="http://schemas.openxmlformats.org/markup-compatibility/2006" xmlns:mv="urn:schemas-microsoft-com:mac:vml" xmlns:o="urn:schemas-microsoft-com:office:office" xmlns:r="http://schemas.openxmlformats.org/officeDocument/2006/relationships" xmlns:m="http://schemas.openxmlformats.org/officeDocument/2006/math" xmlns:v="urn:schemas-microsoft-com:vml" xmlns:wp14="http://schemas.microsoft.com/office/word/2010/wordprocessingDrawing" xmlns:wp="http://schemas.openxmlformats.org/drawingml/2006/wordprocessingDrawing" xmlns:w10="urn:schemas-microsoft-com:office:word" xmlns:w="http://schemas.openxmlformats.org/wordprocessingml/2006/main" xmlns:w14="http://schemas.microsoft.com/office/word/2010/wordml" xmlns:wpg="http://schemas.microsoft.com/office/word/2010/wordprocessingGroup" xmlns:wpi="http://schemas.microsoft.com/office/word/2010/wordprocessingInk" xmlns:wne="http://schemas.microsoft.com/office/word/2006/wordml" xmlns:wps="http://schemas.microsoft.com/office/word/2010/wordprocessingShape" xmlns:a="http://schemas.openxmlformats.org/drawingml/2006/main" xmlns:pic="http://schemas.openxmlformats.org/drawingml/2006/picture" xmlns:a14="http://schemas.microsoft.com/office/drawing/2010/main" xmlns:ve="http://schemas.openxmlformats.org/markup-compatibility/2006" val="0"/>
+                          <a14:useLocalDpi xmlns:ve="http://schemas.openxmlformats.org/markup-compatibility/2006" xmlns:a14="http://schemas.microsoft.com/office/drawing/2010/main" xmlns:pic="http://schemas.openxmlformats.org/drawingml/2006/picture" xmlns:a="http://schemas.openxmlformats.org/drawingml/2006/main" xmlns:wps="http://schemas.microsoft.com/office/word/2010/wordprocessingShape" xmlns:wne="http://schemas.microsoft.com/office/word/2006/wordml" xmlns:wpi="http://schemas.microsoft.com/office/word/2010/wordprocessingInk" xmlns:wpg="http://schemas.microsoft.com/office/word/2010/wordprocessingGroup" xmlns:w14="http://schemas.microsoft.com/office/word/2010/wordml" xmlns:w="http://schemas.openxmlformats.org/wordprocessingml/2006/main" xmlns:w10="urn:schemas-microsoft-com:office:word" xmlns:wp="http://schemas.openxmlformats.org/drawingml/2006/wordprocessingDrawing" xmlns:wp14="http://schemas.microsoft.com/office/word/2010/wordprocessingDrawing" xmlns:v="urn:schemas-microsoft-com:vml" xmlns:m="http://schemas.openxmlformats.org/officeDocument/2006/math" xmlns:r="http://schemas.openxmlformats.org/officeDocument/2006/relationships" xmlns:o="urn:schemas-microsoft-com:office:office" xmlns:mv="urn:schemas-microsoft-com:mac:vml" xmlns:mc="http://schemas.openxmlformats.org/markup-compatibility/2006" xmlns:mo="http://schemas.microsoft.com/office/mac/office/2008/main" xmlns:wpc="http://schemas.microsoft.com/office/word/2010/wordprocessingCanvas" xmlns="" val="0"/>
                         </a:ext>
                       </a:extLst>
                     </a:blip>
@@ -334,7 +334,7 @@
                     <a:blip r:embed="rId7">
                       <a:extLst>
                         <a:ext uri="{28A0092B-C50C-407E-A947-70E740481C1C}">
-                          <a14:useLocalDpi xmlns="" xmlns:wpc="http://schemas.microsoft.com/office/word/2010/wordprocessingCanvas" xmlns:mo="http://schemas.microsoft.com/office/mac/office/2008/main" xmlns:mc="http://schemas.openxmlformats.org/markup-compatibility/2006" xmlns:mv="urn:schemas-microsoft-com:mac:vml" xmlns:o="urn:schemas-microsoft-com:office:office" xmlns:r="http://schemas.openxmlformats.org/officeDocument/2006/relationships" xmlns:m="http://schemas.openxmlformats.org/officeDocument/2006/math" xmlns:v="urn:schemas-microsoft-com:vml" xmlns:wp14="http://schemas.microsoft.com/office/word/2010/wordprocessingDrawing" xmlns:wp="http://schemas.openxmlformats.org/drawingml/2006/wordprocessingDrawing" xmlns:w10="urn:schemas-microsoft-com:office:word" xmlns:w="http://schemas.openxmlformats.org/wordprocessingml/2006/main" xmlns:w14="http://schemas.microsoft.com/office/word/2010/wordml" xmlns:wpg="http://schemas.microsoft.com/office/word/2010/wordprocessingGroup" xmlns:wpi="http://schemas.microsoft.com/office/word/2010/wordprocessingInk" xmlns:wne="http://schemas.microsoft.com/office/word/2006/wordml" xmlns:wps="http://schemas.microsoft.com/office/word/2010/wordprocessingShape" xmlns:a="http://schemas.openxmlformats.org/drawingml/2006/main" xmlns:pic="http://schemas.openxmlformats.org/drawingml/2006/picture" xmlns:a14="http://schemas.microsoft.com/office/drawing/2010/main" xmlns:ve="http://schemas.openxmlformats.org/markup-compatibility/2006" val="0"/>
+                          <a14:useLocalDpi xmlns:ve="http://schemas.openxmlformats.org/markup-compatibility/2006" xmlns:a14="http://schemas.microsoft.com/office/drawing/2010/main" xmlns:pic="http://schemas.openxmlformats.org/drawingml/2006/picture" xmlns:a="http://schemas.openxmlformats.org/drawingml/2006/main" xmlns:wps="http://schemas.microsoft.com/office/word/2010/wordprocessingShape" xmlns:wne="http://schemas.microsoft.com/office/word/2006/wordml" xmlns:wpi="http://schemas.microsoft.com/office/word/2010/wordprocessingInk" xmlns:wpg="http://schemas.microsoft.com/office/word/2010/wordprocessingGroup" xmlns:w14="http://schemas.microsoft.com/office/word/2010/wordml" xmlns:w="http://schemas.openxmlformats.org/wordprocessingml/2006/main" xmlns:w10="urn:schemas-microsoft-com:office:word" xmlns:wp="http://schemas.openxmlformats.org/drawingml/2006/wordprocessingDrawing" xmlns:wp14="http://schemas.microsoft.com/office/word/2010/wordprocessingDrawing" xmlns:v="urn:schemas-microsoft-com:vml" xmlns:m="http://schemas.openxmlformats.org/officeDocument/2006/math" xmlns:r="http://schemas.openxmlformats.org/officeDocument/2006/relationships" xmlns:o="urn:schemas-microsoft-com:office:office" xmlns:mv="urn:schemas-microsoft-com:mac:vml" xmlns:mc="http://schemas.openxmlformats.org/markup-compatibility/2006" xmlns:mo="http://schemas.microsoft.com/office/mac/office/2008/main" xmlns:wpc="http://schemas.microsoft.com/office/word/2010/wordprocessingCanvas" xmlns="" val="0"/>
                         </a:ext>
                       </a:extLst>
                     </a:blip>
@@ -626,7 +626,16 @@
     </w:p>
     <w:p>
       <w:r>
-        <w:t>The agentName is a general text string giving the agent a name.</w:t>
+        <w:t xml:space="preserve">The </w:t>
+      </w:r>
+      <w:r>
+        <w:rPr>
+          <w:b/>
+        </w:rPr>
+        <w:t>agentName</w:t>
+      </w:r>
+      <w:r>
+        <w:t xml:space="preserve"> is a general text string giving the agent a name.</w:t>
       </w:r>
     </w:p>
     <w:sectPr>

</xml_diff>

<commit_message>
#860 updated load-agent tutorial to match user guide
</commit_message>
<xml_diff>
--- a/NegotiatorGUI/tutorials/tutorial_docs/Quick Start Tutorial - How to Load Agent.docx
+++ b/NegotiatorGUI/tutorials/tutorial_docs/Quick Start Tutorial - How to Load Agent.docx
@@ -394,79 +394,83 @@
         <w:pStyle w:val="Heading2"/>
       </w:pPr>
       <w:r>
-        <w:t>Load the agent by fixing the XML file</w:t>
+        <w:t>Loading the agent using XML</w:t>
       </w:r>
     </w:p>
     <w:p>
-      <w:r>
-        <w:t>An alternative way is to directly edit the XML file that contains the known agents.</w:t>
-      </w:r>
-    </w:p>
-    <w:p/>
-    <w:p>
-      <w:pPr>
-        <w:pStyle w:val="ListParagraph"/>
-        <w:numPr>
-          <w:ilvl w:val="0"/>
-          <w:numId w:val="14"/>
-        </w:numPr>
-      </w:pPr>
-      <w:r>
-        <w:t>Open the agentrepository.xml file with your favourite text editor</w:t>
+      <w:pPr>
+        <w:jc w:val="both"/>
+      </w:pPr>
+      <w:r>
+        <w:t>A compiled agent can also be loaded by directly adding the agent to the repository using the agentrepository.xml file. The code below visualizes a repository with a single agent. An agent element consists of several subelements; the first element is the description of the agent which is visualized in the GUI; the second element is the classPath specifying were the compiled agent class is located; the third element specifies the agentName; finally the optional element params specifies the parameters and their values available to the agent. In this case, a parameter “e” with value 2 and a parameter “time” with value 0.95 is specified. Variables can be accessed during the negotiation by using the getStrategyParameters method.</w:t>
       </w:r>
     </w:p>
     <w:p>
       <w:pPr>
-        <w:pStyle w:val="ListParagraph"/>
-        <w:numPr>
-          <w:ilvl w:val="0"/>
-          <w:numId w:val="14"/>
-        </w:numPr>
-      </w:pPr>
-      <w:r>
-        <w:t>Add a agentRepItem line as explained below</w:t>
-      </w:r>
+        <w:rPr>
+          <w:rFonts w:ascii="Helvetica" w:hAnsi="Helvetica" w:cs="Helvetica"/>
+          <w:color w:val="000000"/>
+          <w:sz w:val="17"/>
+          <w:szCs w:val="17"/>
+        </w:rPr>
+      </w:pPr>
     </w:p>
     <w:p>
       <w:pPr>
-        <w:pStyle w:val="ListParagraph"/>
-        <w:numPr>
-          <w:ilvl w:val="0"/>
-          <w:numId w:val="14"/>
-        </w:numPr>
-      </w:pPr>
-      <w:r>
-        <w:t>Save the agentrepository.xml file</w:t>
-      </w:r>
-    </w:p>
-    <w:p/>
-    <w:p>
-      <w:r>
-        <w:t>When added, the agent will appear in the Agents list when you reopen the Genius application.</w:t>
-      </w:r>
-    </w:p>
-    <w:p/>
-    <w:p>
-      <w:pPr>
-        <w:rPr>
-          <w:b/>
-        </w:rPr>
-      </w:pPr>
-      <w:r>
-        <w:rPr>
-          <w:b/>
-        </w:rPr>
-        <w:t>The AgentRepItem</w:t>
+        <w:keepNext/>
+        <w:keepLines/>
+        <w:rPr>
+          <w:rFonts w:ascii="Courier New" w:hAnsi="Courier New"/>
+          <w:sz w:val="20"/>
+        </w:rPr>
+      </w:pPr>
+      <w:r>
+        <w:rPr>
+          <w:rFonts w:ascii="Courier New" w:hAnsi="Courier New"/>
+          <w:sz w:val="20"/>
+        </w:rPr>
+        <w:t xml:space="preserve">&lt;?xml version="1.0" encoding="UTF-8" standalone="yes"?&gt; </w:t>
       </w:r>
     </w:p>
     <w:p>
-      <w:r>
-        <w:t>An AgentRepItem is a line like this in the XML file</w:t>
+      <w:pPr>
+        <w:keepNext/>
+        <w:keepLines/>
+        <w:rPr>
+          <w:rFonts w:ascii="Courier New" w:hAnsi="Courier New"/>
+          <w:sz w:val="20"/>
+        </w:rPr>
+      </w:pPr>
+      <w:r>
+        <w:rPr>
+          <w:rFonts w:ascii="Courier New" w:hAnsi="Courier New"/>
+          <w:sz w:val="20"/>
+        </w:rPr>
+        <w:t>&lt;repository fileName="agentrepository.xml"&gt;</w:t>
       </w:r>
     </w:p>
     <w:p>
-      <w:r>
-        <w:t xml:space="preserve">            </w:t>
+      <w:pPr>
+        <w:keepNext/>
+        <w:keepLines/>
+        <w:rPr>
+          <w:rFonts w:ascii="Courier New" w:hAnsi="Courier New"/>
+          <w:sz w:val="20"/>
+        </w:rPr>
+      </w:pPr>
+      <w:r>
+        <w:rPr>
+          <w:rFonts w:ascii="Courier New" w:hAnsi="Courier New"/>
+          <w:sz w:val="20"/>
+        </w:rPr>
+        <w:t xml:space="preserve">  </w:t>
+      </w:r>
+      <w:r>
+        <w:rPr>
+          <w:rFonts w:ascii="Courier New" w:hAnsi="Courier New"/>
+          <w:sz w:val="20"/>
+        </w:rPr>
+        <w:t xml:space="preserve">&lt;items &gt; </w:t>
       </w:r>
     </w:p>
     <w:p>
@@ -475,15 +479,22 @@
         <w:keepLines/>
         <w:rPr>
           <w:rFonts w:ascii="Courier New" w:hAnsi="Courier New"/>
-          <w:sz w:val="18"/>
-        </w:rPr>
-      </w:pPr>
-      <w:r>
-        <w:rPr>
-          <w:rFonts w:ascii="Courier New" w:hAnsi="Courier New"/>
-          <w:sz w:val="18"/>
-        </w:rPr>
-        <w:t xml:space="preserve">&lt;agentRepItem </w:t>
+          <w:sz w:val="20"/>
+        </w:rPr>
+      </w:pPr>
+      <w:r>
+        <w:rPr>
+          <w:rFonts w:ascii="Courier New" w:hAnsi="Courier New"/>
+          <w:sz w:val="20"/>
+        </w:rPr>
+        <w:t xml:space="preserve">    </w:t>
+      </w:r>
+      <w:r>
+        <w:rPr>
+          <w:rFonts w:ascii="Courier New" w:hAnsi="Courier New"/>
+          <w:sz w:val="20"/>
+        </w:rPr>
+        <w:t>&lt;agentRepItems &gt;</w:t>
       </w:r>
     </w:p>
     <w:p>
@@ -492,30 +503,22 @@
         <w:keepLines/>
         <w:rPr>
           <w:rFonts w:ascii="Courier New" w:hAnsi="Courier New"/>
-          <w:sz w:val="18"/>
-        </w:rPr>
-      </w:pPr>
-      <w:r>
-        <w:rPr>
-          <w:rFonts w:ascii="Courier New" w:hAnsi="Courier New"/>
-          <w:sz w:val="18"/>
-        </w:rPr>
-        <w:t xml:space="preserve">  </w:t>
-      </w:r>
-      <w:r>
-        <w:rPr>
-          <w:rFonts w:ascii="Courier New" w:hAnsi="Courier New"/>
-          <w:b/>
-          <w:sz w:val="18"/>
-        </w:rPr>
-        <w:t>description</w:t>
-      </w:r>
-      <w:r>
-        <w:rPr>
-          <w:rFonts w:ascii="Courier New" w:hAnsi="Courier New"/>
-          <w:sz w:val="18"/>
-        </w:rPr>
-        <w:t>="Simple Agent"</w:t>
+          <w:sz w:val="20"/>
+        </w:rPr>
+      </w:pPr>
+      <w:r>
+        <w:rPr>
+          <w:rFonts w:ascii="Courier New" w:hAnsi="Courier New"/>
+          <w:sz w:val="20"/>
+        </w:rPr>
+        <w:t xml:space="preserve">      </w:t>
+      </w:r>
+      <w:r>
+        <w:rPr>
+          <w:rFonts w:ascii="Courier New" w:hAnsi="Courier New"/>
+          <w:sz w:val="20"/>
+        </w:rPr>
+        <w:t xml:space="preserve">&lt;agentRepItem </w:t>
       </w:r>
     </w:p>
     <w:p>
@@ -524,30 +527,23 @@
         <w:keepLines/>
         <w:rPr>
           <w:rFonts w:ascii="Courier New" w:hAnsi="Courier New"/>
-          <w:sz w:val="18"/>
-        </w:rPr>
-      </w:pPr>
-      <w:r>
-        <w:rPr>
-          <w:rFonts w:ascii="Courier New" w:hAnsi="Courier New"/>
-          <w:sz w:val="18"/>
-        </w:rPr>
+          <w:sz w:val="20"/>
+        </w:rPr>
+      </w:pPr>
+      <w:r>
+        <w:rPr>
+          <w:rFonts w:ascii="Courier New" w:hAnsi="Courier New"/>
+          <w:sz w:val="20"/>
+        </w:rPr>
+        <w:tab/>
         <w:t xml:space="preserve">  </w:t>
       </w:r>
       <w:r>
         <w:rPr>
           <w:rFonts w:ascii="Courier New" w:hAnsi="Courier New"/>
-          <w:b/>
-          <w:sz w:val="18"/>
-        </w:rPr>
-        <w:t>classPath</w:t>
-      </w:r>
-      <w:r>
-        <w:rPr>
-          <w:rFonts w:ascii="Courier New" w:hAnsi="Courier New"/>
-          <w:sz w:val="18"/>
-        </w:rPr>
-        <w:t>="/Users/wouter/Desktop/genius/examplepackage/ExampleAgent.class"</w:t>
+          <w:sz w:val="20"/>
+        </w:rPr>
+        <w:t xml:space="preserve">description="Other agents - SimpleAgent" </w:t>
       </w:r>
     </w:p>
     <w:p>
@@ -556,86 +552,169 @@
         <w:keepLines/>
         <w:rPr>
           <w:rFonts w:ascii="Courier New" w:hAnsi="Courier New"/>
-          <w:sz w:val="18"/>
-        </w:rPr>
-      </w:pPr>
-      <w:r>
-        <w:rPr>
-          <w:rFonts w:ascii="Courier New" w:hAnsi="Courier New"/>
-          <w:b/>
-          <w:sz w:val="18"/>
-        </w:rPr>
+          <w:sz w:val="20"/>
+        </w:rPr>
+      </w:pPr>
+      <w:r>
+        <w:rPr>
+          <w:rFonts w:ascii="Courier New" w:hAnsi="Courier New"/>
+          <w:sz w:val="20"/>
+        </w:rPr>
+        <w:tab/>
         <w:t xml:space="preserve">  </w:t>
       </w:r>
       <w:r>
         <w:rPr>
           <w:rFonts w:ascii="Courier New" w:hAnsi="Courier New"/>
-          <w:b/>
-          <w:sz w:val="18"/>
-        </w:rPr>
-        <w:t>agentName</w:t>
-      </w:r>
-      <w:r>
-        <w:rPr>
-          <w:rFonts w:ascii="Courier New" w:hAnsi="Courier New"/>
-          <w:sz w:val="18"/>
-        </w:rPr>
-        <w:t>="Simple Agent"/&gt;</w:t>
-      </w:r>
-    </w:p>
-    <w:p/>
-    <w:p>
-      <w:r>
-        <w:t xml:space="preserve">The </w:t>
-      </w:r>
-      <w:r>
-        <w:rPr>
-          <w:b/>
-        </w:rPr>
-        <w:t>description</w:t>
-      </w:r>
-      <w:r>
-        <w:t xml:space="preserve"> is a general text description of the agent.</w:t>
+          <w:sz w:val="20"/>
+        </w:rPr>
+        <w:t xml:space="preserve">classPath="agents.SimpleAgent" </w:t>
       </w:r>
     </w:p>
     <w:p>
       <w:pPr>
-        <w:jc w:val="both"/>
-      </w:pPr>
-      <w:r>
-        <w:t xml:space="preserve">The </w:t>
-      </w:r>
-      <w:r>
-        <w:rPr>
-          <w:b/>
-        </w:rPr>
-        <w:t>classPath</w:t>
-      </w:r>
-      <w:r>
-        <w:t xml:space="preserve"> is an absolute path to the main Agent class</w:t>
-      </w:r>
-      <w:r>
-        <w:rPr>
-          <w:rStyle w:val="FootnoteReference"/>
-        </w:rPr>
-        <w:footnoteRef/>
-      </w:r>
-      <w:r>
-        <w:t xml:space="preserve">  in your package. Notice that there are also classPaths in the xml file that are not absolute paths, these are referring to agents inside the program and can not be used by you.</w:t>
+        <w:keepNext/>
+        <w:keepLines/>
+        <w:rPr>
+          <w:rFonts w:ascii="Courier New" w:hAnsi="Courier New"/>
+          <w:sz w:val="20"/>
+        </w:rPr>
+      </w:pPr>
+      <w:r>
+        <w:rPr>
+          <w:rFonts w:ascii="Courier New" w:hAnsi="Courier New"/>
+          <w:sz w:val="20"/>
+        </w:rPr>
+        <w:tab/>
+        <w:t xml:space="preserve">  </w:t>
+      </w:r>
+      <w:r>
+        <w:rPr>
+          <w:rFonts w:ascii="Courier New" w:hAnsi="Courier New"/>
+          <w:sz w:val="20"/>
+        </w:rPr>
+        <w:t xml:space="preserve">agentName="SimpleAgent" </w:t>
       </w:r>
     </w:p>
     <w:p>
-      <w:r>
-        <w:t xml:space="preserve">The </w:t>
-      </w:r>
-      <w:r>
-        <w:rPr>
-          <w:b/>
-        </w:rPr>
-        <w:t>agentName</w:t>
-      </w:r>
-      <w:r>
-        <w:t xml:space="preserve"> is a general text string giving the agent a name.</w:t>
+      <w:pPr>
+        <w:keepNext/>
+        <w:keepLines/>
+        <w:rPr>
+          <w:rFonts w:ascii="Courier New" w:hAnsi="Courier New"/>
+          <w:sz w:val="20"/>
+        </w:rPr>
+      </w:pPr>
+      <w:r>
+        <w:rPr>
+          <w:rFonts w:ascii="Courier New" w:hAnsi="Courier New"/>
+          <w:sz w:val="20"/>
+        </w:rPr>
+        <w:tab/>
+        <w:t xml:space="preserve">  </w:t>
+      </w:r>
+      <w:r>
+        <w:rPr>
+          <w:rFonts w:ascii="Courier New" w:hAnsi="Courier New"/>
+          <w:sz w:val="20"/>
+        </w:rPr>
+        <w:t>params="e=2;time=0.95"/&gt;</w:t>
+      </w:r>
+    </w:p>
+    <w:p>
+      <w:pPr>
+        <w:keepNext/>
+        <w:keepLines/>
+        <w:rPr>
+          <w:rFonts w:ascii="Courier New" w:hAnsi="Courier New"/>
+          <w:sz w:val="20"/>
+        </w:rPr>
+      </w:pPr>
+      <w:r>
+        <w:rPr>
+          <w:rFonts w:ascii="Courier New" w:hAnsi="Courier New"/>
+          <w:sz w:val="20"/>
+        </w:rPr>
+        <w:t xml:space="preserve">    </w:t>
+      </w:r>
+      <w:r>
+        <w:rPr>
+          <w:rFonts w:ascii="Courier New" w:hAnsi="Courier New"/>
+          <w:sz w:val="20"/>
+        </w:rPr>
+        <w:t xml:space="preserve">&lt;/agentRepItems &gt; </w:t>
+      </w:r>
+    </w:p>
+    <w:p>
+      <w:pPr>
+        <w:keepNext/>
+        <w:keepLines/>
+        <w:rPr>
+          <w:rFonts w:ascii="Courier New" w:hAnsi="Courier New"/>
+          <w:sz w:val="20"/>
+        </w:rPr>
+      </w:pPr>
+      <w:r>
+        <w:rPr>
+          <w:rFonts w:ascii="Courier New" w:hAnsi="Courier New"/>
+          <w:sz w:val="20"/>
+        </w:rPr>
+        <w:t xml:space="preserve">  </w:t>
+      </w:r>
+      <w:r>
+        <w:rPr>
+          <w:rFonts w:ascii="Courier New" w:hAnsi="Courier New"/>
+          <w:sz w:val="20"/>
+        </w:rPr>
+        <w:t>&lt;/items&gt;</w:t>
+      </w:r>
+    </w:p>
+    <w:p>
+      <w:pPr>
+        <w:keepNext/>
+        <w:keepLines/>
+        <w:rPr>
+          <w:rFonts w:ascii="Courier New" w:hAnsi="Courier New"/>
+          <w:sz w:val="20"/>
+        </w:rPr>
+      </w:pPr>
+      <w:r>
+        <w:rPr>
+          <w:rFonts w:ascii="Courier New" w:hAnsi="Courier New"/>
+          <w:sz w:val="20"/>
+        </w:rPr>
+        <w:t xml:space="preserve">  </w:t>
+      </w:r>
+      <w:r>
+        <w:rPr>
+          <w:rFonts w:ascii="Courier New" w:hAnsi="Courier New"/>
+          <w:sz w:val="20"/>
+        </w:rPr>
+        <w:t>&lt;filename</w:t>
+      </w:r>
+      <w:r>
+        <w:rPr>
+          <w:rFonts w:ascii="Courier New" w:hAnsi="Courier New"/>
+          <w:sz w:val="20"/>
+        </w:rPr>
+        <w:t>&gt;agentrepository.xml&lt;/filename&gt;</w:t>
+      </w:r>
+    </w:p>
+    <w:p>
+      <w:pPr>
+        <w:keepNext/>
+        <w:keepLines/>
+        <w:rPr>
+          <w:rFonts w:ascii="Courier New" w:hAnsi="Courier New"/>
+          <w:sz w:val="20"/>
+        </w:rPr>
+      </w:pPr>
+      <w:r>
+        <w:rPr>
+          <w:rFonts w:ascii="Courier New" w:hAnsi="Courier New"/>
+          <w:sz w:val="20"/>
+        </w:rPr>
+        <w:t>&lt;/repository &gt;</w:t>
       </w:r>
     </w:p>
     <w:sectPr>

</xml_diff>